<commit_message>
ajout de la section fichier d'erreurs dans le rapport
</commit_message>
<xml_diff>
--- a/TP1.docx
+++ b/TP1.docx
@@ -223,8 +223,6 @@
           <w:b/>
         </w:rPr>
       </w:pPr>
-      <w:bookmarkStart w:id="0" w:name="_GoBack"/>
-      <w:bookmarkEnd w:id="0"/>
     </w:p>
     <w:p>
       <w:pPr>
@@ -326,48 +324,27 @@
               <w:rPr>
                 <w:rFonts w:ascii="Arial" w:eastAsia="Arial" w:hAnsi="Arial" w:cs="Arial"/>
               </w:rPr>
-              <w:t>BILODEAU CEDRIC</w:t>
+              <w:t>BILODEAU CEDRIC                      15070012</w:t>
             </w:r>
             <w:r>
               <w:rPr>
                 <w:rFonts w:ascii="Arial" w:eastAsia="Arial" w:hAnsi="Arial" w:cs="Arial"/>
               </w:rPr>
-              <w:t xml:space="preserve">                      15070012</w:t>
+              <w:br/>
+              <w:t>CISSE OUSMANE</w:t>
             </w:r>
             <w:r>
               <w:rPr>
                 <w:rFonts w:ascii="Arial" w:eastAsia="Arial" w:hAnsi="Arial" w:cs="Arial"/>
               </w:rPr>
               <w:br/>
+              <w:t>COMEAU SAMUEL</w:t>
             </w:r>
             <w:r>
               <w:rPr>
                 <w:rFonts w:ascii="Arial" w:eastAsia="Arial" w:hAnsi="Arial" w:cs="Arial"/>
               </w:rPr>
-              <w:t>CISSE OUSMANE</w:t>
-            </w:r>
-            <w:r>
-              <w:rPr>
-                <w:rFonts w:ascii="Arial" w:eastAsia="Arial" w:hAnsi="Arial" w:cs="Arial"/>
-              </w:rPr>
               <w:br/>
-            </w:r>
-            <w:r>
-              <w:rPr>
-                <w:rFonts w:ascii="Arial" w:eastAsia="Arial" w:hAnsi="Arial" w:cs="Arial"/>
-              </w:rPr>
-              <w:t>COMEAU SAMUEL</w:t>
-            </w:r>
-            <w:r>
-              <w:rPr>
-                <w:rFonts w:ascii="Arial" w:eastAsia="Arial" w:hAnsi="Arial" w:cs="Arial"/>
-              </w:rPr>
-              <w:br/>
-            </w:r>
-            <w:r>
-              <w:rPr>
-                <w:rFonts w:ascii="Arial" w:eastAsia="Arial" w:hAnsi="Arial" w:cs="Arial"/>
-              </w:rPr>
               <w:t>NGUIFFO MAMNO PATRICIA      16155893</w:t>
             </w:r>
             <w:r>
@@ -511,7 +488,15 @@
             <w:rPr>
               <w:lang w:val="fr-FR"/>
             </w:rPr>
-            <w:t>Table des matières</w:t>
+            <w:t xml:space="preserve">Table des </w:t>
+          </w:r>
+          <w:bookmarkStart w:id="0" w:name="_GoBack"/>
+          <w:bookmarkEnd w:id="0"/>
+          <w:r>
+            <w:rPr>
+              <w:lang w:val="fr-FR"/>
+            </w:rPr>
+            <w:t>matières</w:t>
           </w:r>
         </w:p>
         <w:p>
@@ -535,7 +520,7 @@
           <w:r>
             <w:fldChar w:fldCharType="separate"/>
           </w:r>
-          <w:hyperlink w:anchor="_Toc484959048" w:history="1">
+          <w:hyperlink w:anchor="_Toc484971073" w:history="1">
             <w:r>
               <w:rPr>
                 <w:rStyle w:val="Lienhypertexte"/>
@@ -562,7 +547,7 @@
                 <w:noProof/>
                 <w:webHidden/>
               </w:rPr>
-              <w:instrText xml:space="preserve"> PAGEREF _Toc484959048 \h </w:instrText>
+              <w:instrText xml:space="preserve"> PAGEREF _Toc484971073 \h </w:instrText>
             </w:r>
             <w:r>
               <w:rPr>
@@ -605,7 +590,7 @@
               <w:lang w:val="en-CA" w:eastAsia="en-CA"/>
             </w:rPr>
           </w:pPr>
-          <w:hyperlink w:anchor="_Toc484959049" w:history="1">
+          <w:hyperlink w:anchor="_Toc484971074" w:history="1">
             <w:r>
               <w:rPr>
                 <w:rStyle w:val="Lienhypertexte"/>
@@ -632,7 +617,7 @@
                 <w:noProof/>
                 <w:webHidden/>
               </w:rPr>
-              <w:instrText xml:space="preserve"> PAGEREF _Toc484959049 \h </w:instrText>
+              <w:instrText xml:space="preserve"> PAGEREF _Toc484971074 \h </w:instrText>
             </w:r>
             <w:r>
               <w:rPr>
@@ -675,7 +660,7 @@
               <w:lang w:val="en-CA" w:eastAsia="en-CA"/>
             </w:rPr>
           </w:pPr>
-          <w:hyperlink w:anchor="_Toc484959050" w:history="1">
+          <w:hyperlink w:anchor="_Toc484971075" w:history="1">
             <w:r>
               <w:rPr>
                 <w:rStyle w:val="Lienhypertexte"/>
@@ -702,7 +687,7 @@
                 <w:noProof/>
                 <w:webHidden/>
               </w:rPr>
-              <w:instrText xml:space="preserve"> PAGEREF _Toc484959050 \h </w:instrText>
+              <w:instrText xml:space="preserve"> PAGEREF _Toc484971075 \h </w:instrText>
             </w:r>
             <w:r>
               <w:rPr>
@@ -745,7 +730,7 @@
               <w:lang w:val="en-CA" w:eastAsia="en-CA"/>
             </w:rPr>
           </w:pPr>
-          <w:hyperlink w:anchor="_Toc484959051" w:history="1">
+          <w:hyperlink w:anchor="_Toc484971076" w:history="1">
             <w:r>
               <w:rPr>
                 <w:rStyle w:val="Lienhypertexte"/>
@@ -772,7 +757,7 @@
                 <w:noProof/>
                 <w:webHidden/>
               </w:rPr>
-              <w:instrText xml:space="preserve"> PAGEREF _Toc484959051 \h </w:instrText>
+              <w:instrText xml:space="preserve"> PAGEREF _Toc484971076 \h </w:instrText>
             </w:r>
             <w:r>
               <w:rPr>
@@ -815,7 +800,7 @@
               <w:lang w:val="en-CA" w:eastAsia="en-CA"/>
             </w:rPr>
           </w:pPr>
-          <w:hyperlink w:anchor="_Toc484959052" w:history="1">
+          <w:hyperlink w:anchor="_Toc484971077" w:history="1">
             <w:r>
               <w:rPr>
                 <w:rStyle w:val="Lienhypertexte"/>
@@ -842,7 +827,147 @@
                 <w:noProof/>
                 <w:webHidden/>
               </w:rPr>
-              <w:instrText xml:space="preserve"> PAGEREF _Toc484959052 \h </w:instrText>
+              <w:instrText xml:space="preserve"> PAGEREF _Toc484971077 \h </w:instrText>
+            </w:r>
+            <w:r>
+              <w:rPr>
+                <w:noProof/>
+                <w:webHidden/>
+              </w:rPr>
+            </w:r>
+            <w:r>
+              <w:rPr>
+                <w:noProof/>
+                <w:webHidden/>
+              </w:rPr>
+              <w:fldChar w:fldCharType="separate"/>
+            </w:r>
+            <w:r>
+              <w:rPr>
+                <w:noProof/>
+                <w:webHidden/>
+              </w:rPr>
+              <w:t>3</w:t>
+            </w:r>
+            <w:r>
+              <w:rPr>
+                <w:noProof/>
+                <w:webHidden/>
+              </w:rPr>
+              <w:fldChar w:fldCharType="end"/>
+            </w:r>
+          </w:hyperlink>
+        </w:p>
+        <w:p>
+          <w:pPr>
+            <w:pStyle w:val="TM2"/>
+            <w:tabs>
+              <w:tab w:val="right" w:leader="dot" w:pos="9962"/>
+            </w:tabs>
+            <w:rPr>
+              <w:rFonts w:eastAsiaTheme="minorEastAsia"/>
+              <w:noProof/>
+              <w:lang w:val="en-CA" w:eastAsia="en-CA"/>
+            </w:rPr>
+          </w:pPr>
+          <w:hyperlink w:anchor="_Toc484971078" w:history="1">
+            <w:r>
+              <w:rPr>
+                <w:rStyle w:val="Lienhypertexte"/>
+                <w:noProof/>
+              </w:rPr>
+              <w:t>Le fichier de paramètres</w:t>
+            </w:r>
+            <w:r>
+              <w:rPr>
+                <w:noProof/>
+                <w:webHidden/>
+              </w:rPr>
+              <w:tab/>
+            </w:r>
+            <w:r>
+              <w:rPr>
+                <w:noProof/>
+                <w:webHidden/>
+              </w:rPr>
+              <w:fldChar w:fldCharType="begin"/>
+            </w:r>
+            <w:r>
+              <w:rPr>
+                <w:noProof/>
+                <w:webHidden/>
+              </w:rPr>
+              <w:instrText xml:space="preserve"> PAGEREF _Toc484971078 \h </w:instrText>
+            </w:r>
+            <w:r>
+              <w:rPr>
+                <w:noProof/>
+                <w:webHidden/>
+              </w:rPr>
+            </w:r>
+            <w:r>
+              <w:rPr>
+                <w:noProof/>
+                <w:webHidden/>
+              </w:rPr>
+              <w:fldChar w:fldCharType="separate"/>
+            </w:r>
+            <w:r>
+              <w:rPr>
+                <w:noProof/>
+                <w:webHidden/>
+              </w:rPr>
+              <w:t>3</w:t>
+            </w:r>
+            <w:r>
+              <w:rPr>
+                <w:noProof/>
+                <w:webHidden/>
+              </w:rPr>
+              <w:fldChar w:fldCharType="end"/>
+            </w:r>
+          </w:hyperlink>
+        </w:p>
+        <w:p>
+          <w:pPr>
+            <w:pStyle w:val="TM2"/>
+            <w:tabs>
+              <w:tab w:val="right" w:leader="dot" w:pos="9962"/>
+            </w:tabs>
+            <w:rPr>
+              <w:rFonts w:eastAsiaTheme="minorEastAsia"/>
+              <w:noProof/>
+              <w:lang w:val="en-CA" w:eastAsia="en-CA"/>
+            </w:rPr>
+          </w:pPr>
+          <w:hyperlink w:anchor="_Toc484971079" w:history="1">
+            <w:r>
+              <w:rPr>
+                <w:rStyle w:val="Lienhypertexte"/>
+                <w:noProof/>
+              </w:rPr>
+              <w:t>Le fichier d’erreurs</w:t>
+            </w:r>
+            <w:r>
+              <w:rPr>
+                <w:noProof/>
+                <w:webHidden/>
+              </w:rPr>
+              <w:tab/>
+            </w:r>
+            <w:r>
+              <w:rPr>
+                <w:noProof/>
+                <w:webHidden/>
+              </w:rPr>
+              <w:fldChar w:fldCharType="begin"/>
+            </w:r>
+            <w:r>
+              <w:rPr>
+                <w:noProof/>
+                <w:webHidden/>
+              </w:rPr>
+              <w:instrText xml:space="preserve"> PAGEREF _Toc484971079 \h </w:instrText>
             </w:r>
             <w:r>
               <w:rPr>
@@ -885,7 +1010,7 @@
               <w:lang w:val="en-CA" w:eastAsia="en-CA"/>
             </w:rPr>
           </w:pPr>
-          <w:hyperlink w:anchor="_Toc484959053" w:history="1">
+          <w:hyperlink w:anchor="_Toc484971080" w:history="1">
             <w:r>
               <w:rPr>
                 <w:rStyle w:val="Lienhypertexte"/>
@@ -912,7 +1037,7 @@
                 <w:noProof/>
                 <w:webHidden/>
               </w:rPr>
-              <w:instrText xml:space="preserve"> PAGEREF _Toc484959053 \h </w:instrText>
+              <w:instrText xml:space="preserve"> PAGEREF _Toc484971080 \h </w:instrText>
             </w:r>
             <w:r>
               <w:rPr>
@@ -955,7 +1080,7 @@
               <w:lang w:val="en-CA" w:eastAsia="en-CA"/>
             </w:rPr>
           </w:pPr>
-          <w:hyperlink w:anchor="_Toc484959054" w:history="1">
+          <w:hyperlink w:anchor="_Toc484971081" w:history="1">
             <w:r>
               <w:rPr>
                 <w:rStyle w:val="Lienhypertexte"/>
@@ -982,7 +1107,7 @@
                 <w:noProof/>
                 <w:webHidden/>
               </w:rPr>
-              <w:instrText xml:space="preserve"> PAGEREF _Toc484959054 \h </w:instrText>
+              <w:instrText xml:space="preserve"> PAGEREF _Toc484971081 \h </w:instrText>
             </w:r>
             <w:r>
               <w:rPr>
@@ -1025,7 +1150,7 @@
               <w:lang w:val="en-CA" w:eastAsia="en-CA"/>
             </w:rPr>
           </w:pPr>
-          <w:hyperlink w:anchor="_Toc484959055" w:history="1">
+          <w:hyperlink w:anchor="_Toc484971082" w:history="1">
             <w:r>
               <w:rPr>
                 <w:rStyle w:val="Lienhypertexte"/>
@@ -1052,7 +1177,7 @@
                 <w:noProof/>
                 <w:webHidden/>
               </w:rPr>
-              <w:instrText xml:space="preserve"> PAGEREF _Toc484959055 \h </w:instrText>
+              <w:instrText xml:space="preserve"> PAGEREF _Toc484971082 \h </w:instrText>
             </w:r>
             <w:r>
               <w:rPr>
@@ -1072,7 +1197,7 @@
                 <w:noProof/>
                 <w:webHidden/>
               </w:rPr>
-              <w:t>3</w:t>
+              <w:t>4</w:t>
             </w:r>
             <w:r>
               <w:rPr>
@@ -1095,7 +1220,7 @@
               <w:lang w:val="en-CA" w:eastAsia="en-CA"/>
             </w:rPr>
           </w:pPr>
-          <w:hyperlink w:anchor="_Toc484959056" w:history="1">
+          <w:hyperlink w:anchor="_Toc484971083" w:history="1">
             <w:r>
               <w:rPr>
                 <w:rStyle w:val="Lienhypertexte"/>
@@ -1122,7 +1247,7 @@
                 <w:noProof/>
                 <w:webHidden/>
               </w:rPr>
-              <w:instrText xml:space="preserve"> PAGEREF _Toc484959056 \h </w:instrText>
+              <w:instrText xml:space="preserve"> PAGEREF _Toc484971083 \h </w:instrText>
             </w:r>
             <w:r>
               <w:rPr>
@@ -1142,7 +1267,7 @@
                 <w:noProof/>
                 <w:webHidden/>
               </w:rPr>
-              <w:t>3</w:t>
+              <w:t>4</w:t>
             </w:r>
             <w:r>
               <w:rPr>
@@ -1165,7 +1290,7 @@
               <w:lang w:val="en-CA" w:eastAsia="en-CA"/>
             </w:rPr>
           </w:pPr>
-          <w:hyperlink w:anchor="_Toc484959057" w:history="1">
+          <w:hyperlink w:anchor="_Toc484971084" w:history="1">
             <w:r>
               <w:rPr>
                 <w:rStyle w:val="Lienhypertexte"/>
@@ -1192,7 +1317,7 @@
                 <w:noProof/>
                 <w:webHidden/>
               </w:rPr>
-              <w:instrText xml:space="preserve"> PAGEREF _Toc484959057 \h </w:instrText>
+              <w:instrText xml:space="preserve"> PAGEREF _Toc484971084 \h </w:instrText>
             </w:r>
             <w:r>
               <w:rPr>
@@ -1212,7 +1337,7 @@
                 <w:noProof/>
                 <w:webHidden/>
               </w:rPr>
-              <w:t>3</w:t>
+              <w:t>4</w:t>
             </w:r>
             <w:r>
               <w:rPr>
@@ -1235,7 +1360,7 @@
               <w:lang w:val="en-CA" w:eastAsia="en-CA"/>
             </w:rPr>
           </w:pPr>
-          <w:hyperlink w:anchor="_Toc484959058" w:history="1">
+          <w:hyperlink w:anchor="_Toc484971085" w:history="1">
             <w:r>
               <w:rPr>
                 <w:rStyle w:val="Lienhypertexte"/>
@@ -1262,7 +1387,7 @@
                 <w:noProof/>
                 <w:webHidden/>
               </w:rPr>
-              <w:instrText xml:space="preserve"> PAGEREF _Toc484959058 \h </w:instrText>
+              <w:instrText xml:space="preserve"> PAGEREF _Toc484971085 \h </w:instrText>
             </w:r>
             <w:r>
               <w:rPr>
@@ -1282,7 +1407,7 @@
                 <w:noProof/>
                 <w:webHidden/>
               </w:rPr>
-              <w:t>3</w:t>
+              <w:t>4</w:t>
             </w:r>
             <w:r>
               <w:rPr>
@@ -1305,7 +1430,7 @@
               <w:lang w:val="en-CA" w:eastAsia="en-CA"/>
             </w:rPr>
           </w:pPr>
-          <w:hyperlink w:anchor="_Toc484959059" w:history="1">
+          <w:hyperlink w:anchor="_Toc484971086" w:history="1">
             <w:r>
               <w:rPr>
                 <w:rStyle w:val="Lienhypertexte"/>
@@ -1332,7 +1457,7 @@
                 <w:noProof/>
                 <w:webHidden/>
               </w:rPr>
-              <w:instrText xml:space="preserve"> PAGEREF _Toc484959059 \h </w:instrText>
+              <w:instrText xml:space="preserve"> PAGEREF _Toc484971086 \h </w:instrText>
             </w:r>
             <w:r>
               <w:rPr>
@@ -1352,7 +1477,7 @@
                 <w:noProof/>
                 <w:webHidden/>
               </w:rPr>
-              <w:t>3</w:t>
+              <w:t>4</w:t>
             </w:r>
             <w:r>
               <w:rPr>
@@ -1375,7 +1500,7 @@
               <w:lang w:val="en-CA" w:eastAsia="en-CA"/>
             </w:rPr>
           </w:pPr>
-          <w:hyperlink w:anchor="_Toc484959060" w:history="1">
+          <w:hyperlink w:anchor="_Toc484971087" w:history="1">
             <w:r>
               <w:rPr>
                 <w:rStyle w:val="Lienhypertexte"/>
@@ -1402,7 +1527,7 @@
                 <w:noProof/>
                 <w:webHidden/>
               </w:rPr>
-              <w:instrText xml:space="preserve"> PAGEREF _Toc484959060 \h </w:instrText>
+              <w:instrText xml:space="preserve"> PAGEREF _Toc484971087 \h </w:instrText>
             </w:r>
             <w:r>
               <w:rPr>
@@ -1422,7 +1547,7 @@
                 <w:noProof/>
                 <w:webHidden/>
               </w:rPr>
-              <w:t>3</w:t>
+              <w:t>4</w:t>
             </w:r>
             <w:r>
               <w:rPr>
@@ -1445,7 +1570,7 @@
               <w:lang w:val="en-CA" w:eastAsia="en-CA"/>
             </w:rPr>
           </w:pPr>
-          <w:hyperlink w:anchor="_Toc484959061" w:history="1">
+          <w:hyperlink w:anchor="_Toc484971088" w:history="1">
             <w:r>
               <w:rPr>
                 <w:rStyle w:val="Lienhypertexte"/>
@@ -1472,7 +1597,7 @@
                 <w:noProof/>
                 <w:webHidden/>
               </w:rPr>
-              <w:instrText xml:space="preserve"> PAGEREF _Toc484959061 \h </w:instrText>
+              <w:instrText xml:space="preserve"> PAGEREF _Toc484971088 \h </w:instrText>
             </w:r>
             <w:r>
               <w:rPr>
@@ -1492,7 +1617,7 @@
                 <w:noProof/>
                 <w:webHidden/>
               </w:rPr>
-              <w:t>3</w:t>
+              <w:t>4</w:t>
             </w:r>
             <w:r>
               <w:rPr>
@@ -1515,7 +1640,7 @@
               <w:lang w:val="en-CA" w:eastAsia="en-CA"/>
             </w:rPr>
           </w:pPr>
-          <w:hyperlink w:anchor="_Toc484959062" w:history="1">
+          <w:hyperlink w:anchor="_Toc484971089" w:history="1">
             <w:r>
               <w:rPr>
                 <w:rStyle w:val="Lienhypertexte"/>
@@ -1542,7 +1667,7 @@
                 <w:noProof/>
                 <w:webHidden/>
               </w:rPr>
-              <w:instrText xml:space="preserve"> PAGEREF _Toc484959062 \h </w:instrText>
+              <w:instrText xml:space="preserve"> PAGEREF _Toc484971089 \h </w:instrText>
             </w:r>
             <w:r>
               <w:rPr>
@@ -1594,7 +1719,7 @@
       <w:pPr>
         <w:pStyle w:val="Titre1"/>
       </w:pPr>
-      <w:bookmarkStart w:id="1" w:name="_Toc484959048"/>
+      <w:bookmarkStart w:id="1" w:name="_Toc484971073"/>
       <w:r>
         <w:lastRenderedPageBreak/>
         <w:t>Mise en contexte</w:t>
@@ -1621,7 +1746,7 @@
       <w:pPr>
         <w:pStyle w:val="Titre1"/>
       </w:pPr>
-      <w:bookmarkStart w:id="2" w:name="_Toc484959049"/>
+      <w:bookmarkStart w:id="2" w:name="_Toc484971074"/>
       <w:r>
         <w:t>Contenue du zip</w:t>
       </w:r>
@@ -1632,7 +1757,7 @@
       <w:pPr>
         <w:pStyle w:val="Titre1"/>
       </w:pPr>
-      <w:bookmarkStart w:id="3" w:name="_Toc484959050"/>
+      <w:bookmarkStart w:id="3" w:name="_Toc484971075"/>
       <w:r>
         <w:t>Utilisation</w:t>
       </w:r>
@@ -1642,7 +1767,7 @@
       <w:pPr>
         <w:pStyle w:val="Titre2"/>
       </w:pPr>
-      <w:bookmarkStart w:id="4" w:name="_Toc484959051"/>
+      <w:bookmarkStart w:id="4" w:name="_Toc484971076"/>
       <w:r>
         <w:t>Procédure d’exécution</w:t>
       </w:r>
@@ -1653,7 +1778,7 @@
       <w:pPr>
         <w:pStyle w:val="Titre2"/>
       </w:pPr>
-      <w:bookmarkStart w:id="5" w:name="_Toc484959052"/>
+      <w:bookmarkStart w:id="5" w:name="_Toc484971077"/>
       <w:r>
         <w:t>Méthode de compilation et d’exécution</w:t>
       </w:r>
@@ -1664,9 +1789,14 @@
       <w:pPr>
         <w:pStyle w:val="Titre2"/>
       </w:pPr>
-      <w:r>
-        <w:t xml:space="preserve">Le fichier de paramètre </w:t>
-      </w:r>
+      <w:bookmarkStart w:id="6" w:name="_Toc484971078"/>
+      <w:r>
+        <w:t>Le fichier de paramètre</w:t>
+      </w:r>
+      <w:r>
+        <w:t>s</w:t>
+      </w:r>
+      <w:bookmarkEnd w:id="6"/>
     </w:p>
     <w:p>
       <w:pPr>
@@ -1796,13 +1926,28 @@
     </w:p>
     <w:p>
       <w:pPr>
+        <w:pStyle w:val="Titre2"/>
+      </w:pPr>
+      <w:bookmarkStart w:id="7" w:name="_Toc484971079"/>
+      <w:r>
+        <w:t>Le fichier d’erreurs</w:t>
+      </w:r>
+      <w:bookmarkEnd w:id="7"/>
+    </w:p>
+    <w:p>
+      <w:pPr>
+        <w:jc w:val="both"/>
+      </w:pPr>
+    </w:p>
+    <w:p>
+      <w:pPr>
         <w:pStyle w:val="Titre1"/>
       </w:pPr>
-      <w:bookmarkStart w:id="6" w:name="_Toc484959053"/>
+      <w:bookmarkStart w:id="8" w:name="_Toc484971080"/>
       <w:r>
         <w:t>Explication du programme</w:t>
       </w:r>
-      <w:bookmarkEnd w:id="6"/>
+      <w:bookmarkEnd w:id="8"/>
       <w:r>
         <w:t xml:space="preserve"> </w:t>
       </w:r>
@@ -1811,11 +1956,11 @@
       <w:pPr>
         <w:pStyle w:val="Titre2"/>
       </w:pPr>
-      <w:bookmarkStart w:id="7" w:name="_Toc484959054"/>
+      <w:bookmarkStart w:id="9" w:name="_Toc484971081"/>
       <w:r>
         <w:t>Main</w:t>
       </w:r>
-      <w:bookmarkEnd w:id="7"/>
+      <w:bookmarkEnd w:id="9"/>
     </w:p>
     <w:p>
       <w:pPr>
@@ -1878,171 +2023,171 @@
       <w:pPr>
         <w:pStyle w:val="Titre2"/>
       </w:pPr>
-      <w:bookmarkStart w:id="8" w:name="_Toc484959055"/>
-      <w:r>
-        <w:t xml:space="preserve">Fonction </w:t>
-      </w:r>
-      <w:proofErr w:type="spellStart"/>
-      <w:r>
-        <w:t>emetteurRecepteur</w:t>
-      </w:r>
-      <w:bookmarkEnd w:id="8"/>
-      <w:proofErr w:type="spellEnd"/>
-    </w:p>
-    <w:p>
-      <w:r>
-        <w:t xml:space="preserve">Cette fonction est l’implication du rejet sélectif vue dans le cours. </w:t>
-      </w:r>
-    </w:p>
-    <w:p>
-      <w:pPr>
-        <w:pStyle w:val="Titre2"/>
-      </w:pPr>
-      <w:bookmarkStart w:id="9" w:name="_Toc484959056"/>
+      <w:bookmarkStart w:id="10" w:name="_Toc484971082"/>
       <w:r>
         <w:lastRenderedPageBreak/>
         <w:t xml:space="preserve">Fonction </w:t>
       </w:r>
       <w:proofErr w:type="spellStart"/>
       <w:r>
-        <w:t>supportTransmission</w:t>
-      </w:r>
-      <w:bookmarkEnd w:id="9"/>
-      <w:proofErr w:type="spellEnd"/>
-    </w:p>
-    <w:p>
-      <w:r>
-        <w:t xml:space="preserve">Cette fonction ne fait que passer les données entre </w:t>
-      </w:r>
-      <w:r>
-        <w:t>le thread</w:t>
-      </w:r>
-      <w:r>
-        <w:t xml:space="preserve"> émetteur et </w:t>
-      </w:r>
-      <w:r>
-        <w:t>le</w:t>
-      </w:r>
-      <w:r>
-        <w:t xml:space="preserve"> thread récepteur.</w:t>
-      </w:r>
-    </w:p>
-    <w:p>
-      <w:pPr>
-        <w:pStyle w:val="Titre2"/>
-      </w:pPr>
-      <w:bookmarkStart w:id="10" w:name="_Toc484959057"/>
-      <w:r>
-        <w:t xml:space="preserve">Class </w:t>
-      </w:r>
-      <w:proofErr w:type="spellStart"/>
-      <w:r>
-        <w:t>TamponCirculaire</w:t>
+        <w:t>emetteurRecepteur</w:t>
       </w:r>
       <w:bookmarkEnd w:id="10"/>
       <w:proofErr w:type="spellEnd"/>
     </w:p>
     <w:p>
       <w:r>
-        <w:t>Class gérant l’ensemble des fonctionnalités du tampon nécessaire au rejet sélectif. Il utilise la class trame.</w:t>
+        <w:t xml:space="preserve">Cette fonction est l’implication du rejet sélectif vue dans le cours. </w:t>
       </w:r>
     </w:p>
     <w:p>
       <w:pPr>
         <w:pStyle w:val="Titre2"/>
       </w:pPr>
-      <w:bookmarkStart w:id="11" w:name="_Toc484959058"/>
-      <w:r>
-        <w:t>Class Trame</w:t>
+      <w:bookmarkStart w:id="11" w:name="_Toc484971083"/>
+      <w:r>
+        <w:t xml:space="preserve">Fonction </w:t>
+      </w:r>
+      <w:proofErr w:type="spellStart"/>
+      <w:r>
+        <w:t>supportTransmission</w:t>
       </w:r>
       <w:bookmarkEnd w:id="11"/>
-    </w:p>
-    <w:p>
-      <w:pPr>
-        <w:jc w:val="both"/>
-      </w:pPr>
+      <w:proofErr w:type="spellEnd"/>
+    </w:p>
+    <w:p>
+      <w:r>
+        <w:t xml:space="preserve">Cette fonction ne fait que passer les données entre </w:t>
+      </w:r>
+      <w:r>
+        <w:t>le thread</w:t>
+      </w:r>
+      <w:r>
+        <w:t xml:space="preserve"> émetteur et </w:t>
+      </w:r>
+      <w:r>
+        <w:t>le</w:t>
+      </w:r>
+      <w:r>
+        <w:t xml:space="preserve"> thread récepteur.</w:t>
+      </w:r>
+    </w:p>
+    <w:p>
+      <w:pPr>
+        <w:pStyle w:val="Titre2"/>
+      </w:pPr>
+      <w:bookmarkStart w:id="12" w:name="_Toc484971084"/>
       <w:r>
         <w:t xml:space="preserve">Class </w:t>
       </w:r>
-      <w:r>
-        <w:t>représentant</w:t>
-      </w:r>
-      <w:r>
-        <w:t xml:space="preserve"> notre trame. Celle-ci est composée d</w:t>
-      </w:r>
-      <w:r>
-        <w:t>e 3 bits pour</w:t>
-      </w:r>
-      <w:r>
-        <w:t xml:space="preserve"> numéro de séquence, d</w:t>
-      </w:r>
-      <w:r>
-        <w:t xml:space="preserve">e 2 bits pour le </w:t>
-      </w:r>
-      <w:r>
-        <w:t>type et</w:t>
-      </w:r>
-      <w:r>
-        <w:t xml:space="preserve"> </w:t>
-      </w:r>
-      <w:r>
-        <w:t>de</w:t>
-      </w:r>
-      <w:r>
-        <w:t xml:space="preserve"> 16</w:t>
-      </w:r>
-      <w:r>
-        <w:t xml:space="preserve"> bits pour les</w:t>
-      </w:r>
-      <w:r>
-        <w:t xml:space="preserve"> données. Il y a aussi 5 autre bits pour </w:t>
-      </w:r>
       <w:proofErr w:type="spellStart"/>
       <w:r>
-        <w:t>Hamming</w:t>
-      </w:r>
-      <w:proofErr w:type="spellEnd"/>
-      <w:r>
-        <w:t xml:space="preserve">. Cette trame est </w:t>
-      </w:r>
-      <w:r>
-        <w:t>contenue dans un uint32_t, mais</w:t>
-      </w:r>
-      <w:r>
-        <w:t xml:space="preserve"> </w:t>
-      </w:r>
-      <w:r>
-        <w:t>il y a quelques</w:t>
-      </w:r>
-      <w:r>
-        <w:t xml:space="preserve"> bits qui ne servent à rien.</w:t>
-      </w:r>
-      <w:r>
-        <w:t xml:space="preserve"> </w:t>
-      </w:r>
-    </w:p>
-    <w:p>
-      <w:pPr>
-        <w:pStyle w:val="Titre2"/>
-      </w:pPr>
-      <w:bookmarkStart w:id="12" w:name="_Toc484959059"/>
-      <w:proofErr w:type="spellStart"/>
-      <w:r>
-        <w:t>Namepace</w:t>
-      </w:r>
-      <w:proofErr w:type="spellEnd"/>
-      <w:r>
-        <w:t xml:space="preserve"> </w:t>
-      </w:r>
-      <w:proofErr w:type="spellStart"/>
-      <w:r>
-        <w:t>Hamming</w:t>
+        <w:t>TamponCirculaire</w:t>
       </w:r>
       <w:bookmarkEnd w:id="12"/>
       <w:proofErr w:type="spellEnd"/>
     </w:p>
     <w:p>
       <w:r>
+        <w:t>Class gérant l’ensemble des fonctionnalités du tampon nécessaire au rejet sélectif. Il utilise la class trame.</w:t>
+      </w:r>
+    </w:p>
+    <w:p>
+      <w:pPr>
+        <w:pStyle w:val="Titre2"/>
+      </w:pPr>
+      <w:bookmarkStart w:id="13" w:name="_Toc484971085"/>
+      <w:r>
+        <w:t>Class Trame</w:t>
+      </w:r>
+      <w:bookmarkEnd w:id="13"/>
+    </w:p>
+    <w:p>
+      <w:pPr>
+        <w:jc w:val="both"/>
+      </w:pPr>
+      <w:r>
+        <w:t xml:space="preserve">Class </w:t>
+      </w:r>
+      <w:r>
+        <w:t>représentant</w:t>
+      </w:r>
+      <w:r>
+        <w:t xml:space="preserve"> notre trame. Celle-ci est composée d</w:t>
+      </w:r>
+      <w:r>
+        <w:t>e 3 bits pour</w:t>
+      </w:r>
+      <w:r>
+        <w:t xml:space="preserve"> numéro de séquence, d</w:t>
+      </w:r>
+      <w:r>
+        <w:t xml:space="preserve">e 2 bits pour le </w:t>
+      </w:r>
+      <w:r>
+        <w:t>type et</w:t>
+      </w:r>
+      <w:r>
+        <w:t xml:space="preserve"> </w:t>
+      </w:r>
+      <w:r>
+        <w:t>de</w:t>
+      </w:r>
+      <w:r>
+        <w:t xml:space="preserve"> 16</w:t>
+      </w:r>
+      <w:r>
+        <w:t xml:space="preserve"> bits pour les</w:t>
+      </w:r>
+      <w:r>
+        <w:t xml:space="preserve"> données. Il y a aussi 5 autre bits pour </w:t>
+      </w:r>
+      <w:proofErr w:type="spellStart"/>
+      <w:r>
+        <w:t>Hamming</w:t>
+      </w:r>
+      <w:proofErr w:type="spellEnd"/>
+      <w:r>
+        <w:t xml:space="preserve">. Cette trame est </w:t>
+      </w:r>
+      <w:r>
+        <w:t>contenue dans un uint32_t, mais</w:t>
+      </w:r>
+      <w:r>
+        <w:t xml:space="preserve"> </w:t>
+      </w:r>
+      <w:r>
+        <w:t>il y a quelques</w:t>
+      </w:r>
+      <w:r>
+        <w:t xml:space="preserve"> bits qui ne servent à rien.</w:t>
+      </w:r>
+      <w:r>
+        <w:t xml:space="preserve"> </w:t>
+      </w:r>
+    </w:p>
+    <w:p>
+      <w:pPr>
+        <w:pStyle w:val="Titre2"/>
+      </w:pPr>
+      <w:bookmarkStart w:id="14" w:name="_Toc484971086"/>
+      <w:proofErr w:type="spellStart"/>
+      <w:r>
+        <w:t>Namepace</w:t>
+      </w:r>
+      <w:proofErr w:type="spellEnd"/>
+      <w:r>
+        <w:t xml:space="preserve"> </w:t>
+      </w:r>
+      <w:proofErr w:type="spellStart"/>
+      <w:r>
+        <w:t>Hamming</w:t>
+      </w:r>
+      <w:bookmarkEnd w:id="14"/>
+      <w:proofErr w:type="spellEnd"/>
+    </w:p>
+    <w:p>
+      <w:r>
         <w:t xml:space="preserve">Le </w:t>
       </w:r>
       <w:proofErr w:type="spellStart"/>
@@ -2078,7 +2223,7 @@
       <w:pPr>
         <w:pStyle w:val="Titre2"/>
       </w:pPr>
-      <w:bookmarkStart w:id="13" w:name="_Toc484959060"/>
+      <w:bookmarkStart w:id="15" w:name="_Toc484971087"/>
       <w:r>
         <w:t xml:space="preserve">Class </w:t>
       </w:r>
@@ -2094,7 +2239,7 @@
       <w:r>
         <w:t>EntreFichier</w:t>
       </w:r>
-      <w:bookmarkEnd w:id="13"/>
+      <w:bookmarkEnd w:id="15"/>
       <w:proofErr w:type="spellEnd"/>
     </w:p>
     <w:p>
@@ -2106,11 +2251,11 @@
       <w:pPr>
         <w:pStyle w:val="Titre1"/>
       </w:pPr>
-      <w:bookmarkStart w:id="14" w:name="_Toc484959061"/>
+      <w:bookmarkStart w:id="16" w:name="_Toc484971088"/>
       <w:r>
         <w:t>Étapes de conception</w:t>
       </w:r>
-      <w:bookmarkEnd w:id="14"/>
+      <w:bookmarkEnd w:id="16"/>
     </w:p>
     <w:p>
       <w:pPr>
@@ -2141,11 +2286,11 @@
       <w:pPr>
         <w:pStyle w:val="Titre1"/>
       </w:pPr>
-      <w:bookmarkStart w:id="15" w:name="_Toc484959062"/>
+      <w:bookmarkStart w:id="17" w:name="_Toc484971089"/>
       <w:r>
         <w:t>Degré de fonctionnement</w:t>
       </w:r>
-      <w:bookmarkEnd w:id="15"/>
+      <w:bookmarkEnd w:id="17"/>
       <w:r>
         <w:t xml:space="preserve"> </w:t>
       </w:r>
@@ -2229,7 +2374,7 @@
             <w:noProof/>
             <w:lang w:val="fr-FR"/>
           </w:rPr>
-          <w:t>2</w:t>
+          <w:t>3</w:t>
         </w:r>
         <w:r>
           <w:fldChar w:fldCharType="end"/>
@@ -3310,7 +3455,7 @@
 </file>
 
 <file path=customXml/itemProps1.xml><?xml version="1.0" encoding="utf-8"?>
-<ds:datastoreItem xmlns:ds="http://schemas.openxmlformats.org/officeDocument/2006/customXml" ds:itemID="{5747FD3B-7943-49FD-80DD-0015D1874EFF}">
+<ds:datastoreItem xmlns:ds="http://schemas.openxmlformats.org/officeDocument/2006/customXml" ds:itemID="{F9D96BAA-0A88-43B4-A762-8A4F080CF58D}">
   <ds:schemaRefs>
     <ds:schemaRef ds:uri="http://schemas.openxmlformats.org/officeDocument/2006/bibliography"/>
   </ds:schemaRefs>

</xml_diff>

<commit_message>
insertion matricule+ commentaire du fichier d'erreur
</commit_message>
<xml_diff>
--- a/TP1.docx
+++ b/TP1.docx
@@ -180,7 +180,6 @@
           <w:szCs w:val="44"/>
         </w:rPr>
       </w:pPr>
-      <w:proofErr w:type="gramStart"/>
       <w:r>
         <w:rPr>
           <w:rFonts w:ascii="Copperplate Gothic Bold" w:hAnsi="Copperplate Gothic Bold"/>
@@ -195,16 +194,7 @@
           <w:sz w:val="44"/>
           <w:szCs w:val="44"/>
         </w:rPr>
-        <w:t>onctionnement</w:t>
-      </w:r>
-      <w:proofErr w:type="gramEnd"/>
-      <w:r>
-        <w:rPr>
-          <w:b/>
-          <w:sz w:val="44"/>
-          <w:szCs w:val="44"/>
-        </w:rPr>
-        <w:t xml:space="preserve"> d’un protocole bidirectionnel à </w:t>
+        <w:t xml:space="preserve">onctionnement d’un protocole bidirectionnel à </w:t>
       </w:r>
       <w:r>
         <w:rPr>
@@ -337,6 +327,12 @@
               <w:rPr>
                 <w:rFonts w:ascii="Arial" w:eastAsia="Arial" w:hAnsi="Arial" w:cs="Arial"/>
               </w:rPr>
+              <w:t xml:space="preserve">                         16154215</w:t>
+            </w:r>
+            <w:r>
+              <w:rPr>
+                <w:rFonts w:ascii="Arial" w:eastAsia="Arial" w:hAnsi="Arial" w:cs="Arial"/>
+              </w:rPr>
               <w:br/>
               <w:t>COMEAU SAMUEL</w:t>
             </w:r>
@@ -344,8 +340,26 @@
               <w:rPr>
                 <w:rFonts w:ascii="Arial" w:eastAsia="Arial" w:hAnsi="Arial" w:cs="Arial"/>
               </w:rPr>
+              <w:t xml:space="preserve">                        15077907</w:t>
+            </w:r>
+            <w:r>
+              <w:rPr>
+                <w:rFonts w:ascii="Arial" w:eastAsia="Arial" w:hAnsi="Arial" w:cs="Arial"/>
+              </w:rPr>
               <w:br/>
-              <w:t>NGUIFFO MAMNO PATRICIA      16155893</w:t>
+              <w:t xml:space="preserve">NGUIFFO MAMNO PATRICIA     </w:t>
+            </w:r>
+            <w:r>
+              <w:rPr>
+                <w:rFonts w:ascii="Arial" w:eastAsia="Arial" w:hAnsi="Arial" w:cs="Arial"/>
+              </w:rPr>
+              <w:t xml:space="preserve"> </w:t>
+            </w:r>
+            <w:r>
+              <w:rPr>
+                <w:rFonts w:ascii="Arial" w:eastAsia="Arial" w:hAnsi="Arial" w:cs="Arial"/>
+              </w:rPr>
+              <w:t xml:space="preserve"> 16155893</w:t>
             </w:r>
             <w:r>
               <w:rPr>
@@ -360,6 +374,20 @@
                 <w:rFonts w:ascii="Arial" w:eastAsia="Arial" w:hAnsi="Arial" w:cs="Arial"/>
               </w:rPr>
               <w:t>ROY MICHAEL</w:t>
+            </w:r>
+            <w:r>
+              <w:rPr>
+                <w:rFonts w:ascii="Arial" w:eastAsia="Arial" w:hAnsi="Arial" w:cs="Arial"/>
+              </w:rPr>
+              <w:t xml:space="preserve">                               </w:t>
+            </w:r>
+            <w:bookmarkStart w:id="0" w:name="_GoBack"/>
+            <w:bookmarkEnd w:id="0"/>
+            <w:r>
+              <w:rPr>
+                <w:rFonts w:ascii="Arial" w:eastAsia="Arial" w:hAnsi="Arial" w:cs="Arial"/>
+              </w:rPr>
+              <w:t>14088275</w:t>
             </w:r>
           </w:p>
           <w:p>
@@ -1140,25 +1168,7 @@
                 <w:sz w:val="28"/>
                 <w:szCs w:val="28"/>
               </w:rPr>
-              <w:t xml:space="preserve"> </w:t>
-            </w:r>
-            <w:proofErr w:type="spellStart"/>
-            <w:r>
-              <w:rPr>
-                <w:color w:val="8EAADB" w:themeColor="accent1" w:themeTint="99"/>
-                <w:sz w:val="28"/>
-                <w:szCs w:val="28"/>
-              </w:rPr>
-              <w:t>Etapes</w:t>
-            </w:r>
-            <w:proofErr w:type="spellEnd"/>
-            <w:r>
-              <w:rPr>
-                <w:color w:val="8EAADB" w:themeColor="accent1" w:themeTint="99"/>
-                <w:sz w:val="28"/>
-                <w:szCs w:val="28"/>
-              </w:rPr>
-              <w:t xml:space="preserve"> de conception</w:t>
+              <w:t xml:space="preserve"> Etapes de conception</w:t>
             </w:r>
           </w:p>
           <w:p>
@@ -1331,31 +1341,13 @@
                 <w:b/>
               </w:rPr>
             </w:pPr>
-            <w:proofErr w:type="spellStart"/>
             <w:r>
               <w:rPr>
                 <w:rFonts w:ascii="Arial" w:hAnsi="Arial" w:cs="Arial"/>
                 <w:b/>
               </w:rPr>
-              <w:t>Bessam</w:t>
-            </w:r>
-            <w:proofErr w:type="spellEnd"/>
-            <w:r>
-              <w:rPr>
-                <w:rFonts w:ascii="Arial" w:hAnsi="Arial" w:cs="Arial"/>
-                <w:b/>
-              </w:rPr>
-              <w:t xml:space="preserve"> </w:t>
-            </w:r>
-            <w:proofErr w:type="spellStart"/>
-            <w:r>
-              <w:rPr>
-                <w:rFonts w:ascii="Arial" w:hAnsi="Arial" w:cs="Arial"/>
-                <w:b/>
-              </w:rPr>
-              <w:t>Abdulrazak</w:t>
-            </w:r>
-            <w:proofErr w:type="spellEnd"/>
+              <w:t>Bessam Abdulrazak</w:t>
+            </w:r>
           </w:p>
           <w:p>
             <w:pPr>
@@ -1421,12 +1413,12 @@
           <w:numId w:val="1"/>
         </w:numPr>
       </w:pPr>
-      <w:bookmarkStart w:id="0" w:name="_Toc484979409"/>
+      <w:bookmarkStart w:id="1" w:name="_Toc484979409"/>
       <w:r>
         <w:lastRenderedPageBreak/>
         <w:t>Mise en contexte</w:t>
       </w:r>
-      <w:bookmarkEnd w:id="0"/>
+      <w:bookmarkEnd w:id="1"/>
     </w:p>
     <w:p/>
     <w:p>
@@ -1451,16 +1443,11 @@
       <w:r>
         <w:t xml:space="preserve">l’algorithme de </w:t>
       </w:r>
-      <w:proofErr w:type="spellStart"/>
       <w:r>
         <w:t>Ha</w:t>
       </w:r>
       <w:r>
-        <w:t>mming</w:t>
-      </w:r>
-      <w:proofErr w:type="spellEnd"/>
-      <w:r>
-        <w:t xml:space="preserve"> pour la correction/détectio</w:t>
+        <w:t>mming pour la correction/détectio</w:t>
       </w:r>
       <w:r>
         <w:t xml:space="preserve">ns des erreurs et </w:t>
@@ -1483,11 +1470,11 @@
           <w:numId w:val="1"/>
         </w:numPr>
       </w:pPr>
-      <w:bookmarkStart w:id="1" w:name="_Toc484979410"/>
+      <w:bookmarkStart w:id="2" w:name="_Toc484979410"/>
       <w:r>
         <w:t>Contenue du zip</w:t>
       </w:r>
-      <w:bookmarkEnd w:id="1"/>
+      <w:bookmarkEnd w:id="2"/>
     </w:p>
     <w:p/>
     <w:p>
@@ -1505,82 +1492,189 @@
       <w:r>
         <w:t>-</w:t>
       </w:r>
-      <w:proofErr w:type="spellStart"/>
       <w:r>
         <w:rPr>
           <w:b/>
         </w:rPr>
         <w:t>Constantes.h</w:t>
       </w:r>
-      <w:proofErr w:type="spellEnd"/>
-      <w:r>
-        <w:t xml:space="preserve"> contenant une définition des différents types de trames utilisés (ACK, NACK, DONNEE, </w:t>
-      </w:r>
-      <w:proofErr w:type="gramStart"/>
-      <w:r>
-        <w:t>VALIDATED)  et</w:t>
-      </w:r>
-      <w:proofErr w:type="gramEnd"/>
-      <w:r>
-        <w:t xml:space="preserve"> une définition des principales constantes.</w:t>
+      <w:r>
+        <w:t xml:space="preserve"> contenant une définition des différents types de trames utilisés (ACK, NACK, DONNEE, VALIDATED)  et une définition des principales constantes.</w:t>
       </w:r>
     </w:p>
     <w:p>
       <w:r>
         <w:t>-</w:t>
       </w:r>
-      <w:proofErr w:type="spellStart"/>
-      <w:proofErr w:type="gramStart"/>
       <w:r>
         <w:rPr>
           <w:b/>
         </w:rPr>
         <w:t>Hamming.h</w:t>
       </w:r>
-      <w:proofErr w:type="spellEnd"/>
-      <w:r>
-        <w:t xml:space="preserve">  et</w:t>
-      </w:r>
-      <w:proofErr w:type="gramEnd"/>
-      <w:r>
+      <w:r>
+        <w:t xml:space="preserve">  et </w:t>
+      </w:r>
+      <w:r>
+        <w:rPr>
+          <w:b/>
+        </w:rPr>
+        <w:t>Hamming.cpp</w:t>
+      </w:r>
+      <w:r>
+        <w:t xml:space="preserve">  contiennent l’implémentation</w:t>
+      </w:r>
+      <w:r>
+        <w:t xml:space="preserve"> du code de Hamming en vue de la </w:t>
+      </w:r>
+      <w:r>
+        <w:t>détection/correction d’erreur.</w:t>
+      </w:r>
+    </w:p>
+    <w:p>
+      <w:r>
+        <w:t xml:space="preserve">- </w:t>
+      </w:r>
+      <w:r>
+        <w:rPr>
+          <w:b/>
+        </w:rPr>
+        <w:t>Trame.h</w:t>
+      </w:r>
+      <w:r>
+        <w:t xml:space="preserve"> et </w:t>
+      </w:r>
+      <w:r>
+        <w:rPr>
+          <w:b/>
+        </w:rPr>
+        <w:t>Trame.cpp</w:t>
+      </w:r>
+      <w:r>
+        <w:t xml:space="preserve"> permettent la mise au point des trame</w:t>
+      </w:r>
+      <w:r>
+        <w:t>s</w:t>
+      </w:r>
+      <w:r>
+        <w:t xml:space="preserve"> qui feront l’objet de l’envoie et de la </w:t>
+      </w:r>
+      <w:r>
+        <w:t>réception</w:t>
+      </w:r>
+      <w:r>
+        <w:t xml:space="preserve"> entre les couches </w:t>
+      </w:r>
+      <w:r>
+        <w:t>liaisons</w:t>
+      </w:r>
+      <w:r>
+        <w:t>.</w:t>
+      </w:r>
+    </w:p>
+    <w:p>
+      <w:r>
+        <w:t>-</w:t>
+      </w:r>
+      <w:r>
+        <w:rPr>
+          <w:b/>
+        </w:rPr>
+        <w:t>TamponCirculaire.cpp</w:t>
+      </w:r>
+      <w:r>
+        <w:t xml:space="preserve"> et </w:t>
+      </w:r>
+      <w:r>
+        <w:rPr>
+          <w:b/>
+        </w:rPr>
+        <w:t>TamponCirculaire.h</w:t>
+      </w:r>
+      <w:r>
+        <w:rPr>
+          <w:b/>
+        </w:rPr>
         <w:t xml:space="preserve"> </w:t>
       </w:r>
       <w:r>
-        <w:rPr>
-          <w:b/>
-        </w:rPr>
-        <w:t>Hamming.cpp</w:t>
-      </w:r>
-      <w:r>
-        <w:t xml:space="preserve">  contiennent l’implémentation</w:t>
-      </w:r>
-      <w:r>
-        <w:t xml:space="preserve"> du code de </w:t>
-      </w:r>
-      <w:proofErr w:type="spellStart"/>
-      <w:r>
-        <w:t>Hamming</w:t>
-      </w:r>
-      <w:proofErr w:type="spellEnd"/>
-      <w:r>
-        <w:t xml:space="preserve"> en vue de la </w:t>
-      </w:r>
-      <w:r>
-        <w:t>détection/correction d’erreur.</w:t>
-      </w:r>
-    </w:p>
-    <w:p>
-      <w:r>
-        <w:t xml:space="preserve">- </w:t>
-      </w:r>
-      <w:proofErr w:type="spellStart"/>
-      <w:r>
-        <w:rPr>
-          <w:b/>
-        </w:rPr>
-        <w:t>Trame.h</w:t>
-      </w:r>
-      <w:proofErr w:type="spellEnd"/>
+        <w:t>matérialisent</w:t>
+      </w:r>
+      <w:r>
+        <w:t xml:space="preserve"> la classe contenant toutes </w:t>
+      </w:r>
+      <w:r>
+        <w:t>les fonctionnalités nécessaires</w:t>
+      </w:r>
+      <w:r>
+        <w:t xml:space="preserve"> au fonctionnent du protocole de rejet sélectif.</w:t>
+      </w:r>
+    </w:p>
+    <w:p>
+      <w:r>
+        <w:t>-</w:t>
+      </w:r>
+      <w:r>
+        <w:rPr>
+          <w:b/>
+        </w:rPr>
+        <w:t>parametres.txt</w:t>
+      </w:r>
+      <w:r>
+        <w:rPr>
+          <w:b/>
+        </w:rPr>
+        <w:t xml:space="preserve"> </w:t>
+      </w:r>
+      <w:r>
+        <w:t>est un fichier contenant les paramètres nécessaires pour a l’exécution des protocoles implémentés dans ce devoir.</w:t>
+      </w:r>
+    </w:p>
+    <w:p>
+      <w:r>
+        <w:t>-</w:t>
+      </w:r>
+      <w:r>
+        <w:rPr>
+          <w:b/>
+        </w:rPr>
+        <w:t>erreurs.txt</w:t>
+      </w:r>
+      <w:r>
+        <w:t xml:space="preserve"> pour l’insertion d’erreurs</w:t>
+      </w:r>
+    </w:p>
+    <w:p>
+      <w:r>
+        <w:t>-</w:t>
+      </w:r>
+      <w:r>
+        <w:t xml:space="preserve"> </w:t>
+      </w:r>
+      <w:r>
+        <w:rPr>
+          <w:b/>
+        </w:rPr>
+        <w:t>EntreeFichier.h</w:t>
+      </w:r>
+      <w:r>
+        <w:t xml:space="preserve"> , </w:t>
+      </w:r>
+      <w:r>
+        <w:rPr>
+          <w:b/>
+        </w:rPr>
+        <w:t>EntreeFichier.cpp</w:t>
+      </w:r>
+      <w:r>
+        <w:t xml:space="preserve">, </w:t>
+      </w:r>
+      <w:r>
+        <w:rPr>
+          <w:b/>
+        </w:rPr>
+        <w:t>SortieFichier.h</w:t>
+      </w:r>
       <w:r>
         <w:t xml:space="preserve"> et </w:t>
       </w:r>
@@ -1588,28 +1682,13 @@
         <w:rPr>
           <w:b/>
         </w:rPr>
-        <w:t>Trame.cpp</w:t>
-      </w:r>
-      <w:r>
-        <w:t xml:space="preserve"> permettent la mise au point des trame</w:t>
-      </w:r>
-      <w:r>
-        <w:t>s</w:t>
-      </w:r>
-      <w:r>
-        <w:t xml:space="preserve"> qui feront l’objet de l’envoie et de la </w:t>
-      </w:r>
-      <w:r>
-        <w:t>réception</w:t>
-      </w:r>
-      <w:r>
-        <w:t xml:space="preserve"> entre les couches </w:t>
-      </w:r>
-      <w:r>
-        <w:t>liaisons</w:t>
-      </w:r>
-      <w:r>
-        <w:t>.</w:t>
+        <w:t>SortieFichier.cpp</w:t>
+      </w:r>
+      <w:r>
+        <w:t xml:space="preserve"> </w:t>
+      </w:r>
+      <w:r>
+        <w:t>permettent l’ecriture et la lecture du fichier; nous les avons utilisés pour matérialiser la couche reseau.</w:t>
       </w:r>
     </w:p>
     <w:p>
@@ -1620,36 +1699,30 @@
         <w:rPr>
           <w:b/>
         </w:rPr>
-        <w:t>TamponCirculaire.cpp</w:t>
+        <w:t>IFT585-TP1.cpp</w:t>
+      </w:r>
+      <w:r>
+        <w:t xml:space="preserve"> contient le main et les fonctions principales comme EmetteurRecepteur…</w:t>
+      </w:r>
+    </w:p>
+    <w:p>
+      <w:r>
+        <w:t>-</w:t>
+      </w:r>
+      <w:r>
+        <w:rPr>
+          <w:b/>
+        </w:rPr>
+        <w:t>VectorCircilaire.h</w:t>
       </w:r>
       <w:r>
         <w:t xml:space="preserve"> et </w:t>
       </w:r>
-      <w:proofErr w:type="spellStart"/>
-      <w:r>
-        <w:rPr>
-          <w:b/>
-        </w:rPr>
-        <w:t>TamponCirculaire.h</w:t>
-      </w:r>
-      <w:proofErr w:type="spellEnd"/>
-      <w:r>
-        <w:rPr>
-          <w:b/>
-        </w:rPr>
-        <w:t xml:space="preserve"> </w:t>
-      </w:r>
-      <w:r>
-        <w:t>matérialisent</w:t>
-      </w:r>
-      <w:r>
-        <w:t xml:space="preserve"> la classe contenant toutes </w:t>
-      </w:r>
-      <w:r>
-        <w:t>les fonctionnalités nécessaires</w:t>
-      </w:r>
-      <w:r>
-        <w:t xml:space="preserve"> au fonctionnent du protocole de rejet sélectif.</w:t>
+      <w:r>
+        <w:rPr>
+          <w:b/>
+        </w:rPr>
+        <w:t>VectorCirculaire.cpp</w:t>
       </w:r>
     </w:p>
     <w:p>
@@ -1660,173 +1733,10 @@
         <w:rPr>
           <w:b/>
         </w:rPr>
-        <w:t>parametres.txt</w:t>
-      </w:r>
-      <w:r>
-        <w:rPr>
-          <w:b/>
-        </w:rPr>
-        <w:t xml:space="preserve"> </w:t>
-      </w:r>
-      <w:r>
-        <w:t>est un fichier contenant les paramètres nécessaires pour a l’exécution des protocoles implémentés dans ce devoir.</w:t>
-      </w:r>
-    </w:p>
-    <w:p>
-      <w:r>
-        <w:t>-</w:t>
-      </w:r>
-      <w:r>
-        <w:rPr>
-          <w:b/>
-        </w:rPr>
-        <w:t>erreurs.txt</w:t>
-      </w:r>
-      <w:r>
-        <w:t xml:space="preserve"> pour l’insertion d’erreurs</w:t>
-      </w:r>
-    </w:p>
-    <w:p>
-      <w:r>
-        <w:t>-</w:t>
-      </w:r>
-      <w:r>
-        <w:t xml:space="preserve"> </w:t>
-      </w:r>
-      <w:proofErr w:type="spellStart"/>
-      <w:proofErr w:type="gramStart"/>
-      <w:r>
-        <w:rPr>
-          <w:b/>
-        </w:rPr>
-        <w:t>EntreeFichier.h</w:t>
-      </w:r>
-      <w:proofErr w:type="spellEnd"/>
-      <w:r>
-        <w:t xml:space="preserve"> ,</w:t>
-      </w:r>
-      <w:proofErr w:type="gramEnd"/>
-      <w:r>
-        <w:t xml:space="preserve"> </w:t>
-      </w:r>
-      <w:r>
-        <w:rPr>
-          <w:b/>
-        </w:rPr>
-        <w:t>EntreeFichier.cpp</w:t>
-      </w:r>
-      <w:r>
-        <w:t xml:space="preserve">, </w:t>
-      </w:r>
-      <w:proofErr w:type="spellStart"/>
-      <w:r>
-        <w:rPr>
-          <w:b/>
-        </w:rPr>
-        <w:t>SortieFichier.h</w:t>
-      </w:r>
-      <w:proofErr w:type="spellEnd"/>
-      <w:r>
-        <w:t xml:space="preserve"> et </w:t>
-      </w:r>
-      <w:r>
-        <w:rPr>
-          <w:b/>
-        </w:rPr>
-        <w:t>SortieFichier.cpp</w:t>
-      </w:r>
-      <w:r>
-        <w:t xml:space="preserve"> </w:t>
-      </w:r>
-      <w:r>
-        <w:t>permettent l’</w:t>
-      </w:r>
-      <w:proofErr w:type="spellStart"/>
-      <w:r>
-        <w:t>ecriture</w:t>
-      </w:r>
-      <w:proofErr w:type="spellEnd"/>
-      <w:r>
-        <w:t xml:space="preserve"> et la lecture du fichier; nous les avons utilisés pour matérialiser la couche </w:t>
-      </w:r>
-      <w:proofErr w:type="spellStart"/>
-      <w:r>
-        <w:t>reseau</w:t>
-      </w:r>
-      <w:proofErr w:type="spellEnd"/>
-      <w:r>
-        <w:t>.</w:t>
-      </w:r>
-    </w:p>
-    <w:p>
-      <w:r>
-        <w:t>-</w:t>
-      </w:r>
-      <w:r>
-        <w:rPr>
-          <w:b/>
-        </w:rPr>
-        <w:t>IFT585-TP1.cpp</w:t>
-      </w:r>
-      <w:r>
-        <w:t xml:space="preserve"> contient </w:t>
-      </w:r>
-      <w:proofErr w:type="gramStart"/>
-      <w:r>
-        <w:t>le main</w:t>
-      </w:r>
-      <w:proofErr w:type="gramEnd"/>
-      <w:r>
-        <w:t xml:space="preserve"> et les fonctions principales comme </w:t>
-      </w:r>
-      <w:proofErr w:type="spellStart"/>
-      <w:r>
-        <w:t>EmetteurRecepteur</w:t>
-      </w:r>
-      <w:proofErr w:type="spellEnd"/>
-      <w:r>
-        <w:t>…</w:t>
-      </w:r>
-    </w:p>
-    <w:p>
-      <w:r>
-        <w:t>-</w:t>
-      </w:r>
-      <w:proofErr w:type="spellStart"/>
-      <w:r>
-        <w:rPr>
-          <w:b/>
-        </w:rPr>
-        <w:t>VectorCircilaire.h</w:t>
-      </w:r>
-      <w:proofErr w:type="spellEnd"/>
-      <w:r>
-        <w:t xml:space="preserve"> et </w:t>
-      </w:r>
-      <w:r>
-        <w:rPr>
-          <w:b/>
-        </w:rPr>
-        <w:t>VectorCirculaire.cpp</w:t>
-      </w:r>
-    </w:p>
-    <w:p>
-      <w:proofErr w:type="gramStart"/>
-      <w:r>
-        <w:t>-</w:t>
-      </w:r>
-      <w:r>
-        <w:rPr>
-          <w:b/>
-        </w:rPr>
         <w:t>Destination.txt</w:t>
       </w:r>
       <w:r>
-        <w:t xml:space="preserve"> ,</w:t>
-      </w:r>
-      <w:proofErr w:type="gramEnd"/>
-      <w:r>
-        <w:t xml:space="preserve"> </w:t>
+        <w:t xml:space="preserve"> , </w:t>
       </w:r>
       <w:r>
         <w:rPr>
@@ -1853,11 +1763,11 @@
           <w:numId w:val="1"/>
         </w:numPr>
       </w:pPr>
-      <w:bookmarkStart w:id="2" w:name="_Toc484979411"/>
+      <w:bookmarkStart w:id="3" w:name="_Toc484979411"/>
       <w:r>
         <w:t>Utilisatio</w:t>
       </w:r>
-      <w:bookmarkEnd w:id="2"/>
+      <w:bookmarkEnd w:id="3"/>
       <w:r>
         <w:t>n</w:t>
       </w:r>
@@ -1867,7 +1777,7 @@
       <w:pPr>
         <w:pStyle w:val="Titre2"/>
       </w:pPr>
-      <w:bookmarkStart w:id="3" w:name="_Toc484979412"/>
+      <w:bookmarkStart w:id="4" w:name="_Toc484979412"/>
       <w:r>
         <w:t>3.1</w:t>
       </w:r>
@@ -1877,7 +1787,7 @@
       <w:r>
         <w:t>Méthode de compilation et d’exécution</w:t>
       </w:r>
-      <w:bookmarkEnd w:id="3"/>
+      <w:bookmarkEnd w:id="4"/>
     </w:p>
     <w:p>
       <w:r>
@@ -1892,15 +1802,7 @@
         <w:t xml:space="preserve">, il suffit simplement </w:t>
       </w:r>
       <w:r>
-        <w:t>d’exécuter le .</w:t>
-      </w:r>
-      <w:proofErr w:type="spellStart"/>
-      <w:r>
-        <w:t>exe</w:t>
-      </w:r>
-      <w:proofErr w:type="spellEnd"/>
-      <w:r>
-        <w:t xml:space="preserve"> fournie.</w:t>
+        <w:t>d’exécuter le .exe fournie.</w:t>
       </w:r>
     </w:p>
     <w:p/>
@@ -1908,7 +1810,7 @@
       <w:pPr>
         <w:pStyle w:val="Titre2"/>
       </w:pPr>
-      <w:bookmarkStart w:id="4" w:name="_Toc484979413"/>
+      <w:bookmarkStart w:id="5" w:name="_Toc484979413"/>
       <w:r>
         <w:lastRenderedPageBreak/>
         <w:t xml:space="preserve">3.2 </w:t>
@@ -1919,7 +1821,7 @@
       <w:r>
         <w:t>s</w:t>
       </w:r>
-      <w:bookmarkEnd w:id="4"/>
+      <w:bookmarkEnd w:id="5"/>
     </w:p>
     <w:p>
       <w:pPr>
@@ -1957,15 +1859,7 @@
         <w:t xml:space="preserve"> destination pour le fichier à copier.</w:t>
       </w:r>
       <w:r>
-        <w:t xml:space="preserve">  Le dernier est si le programme roule en mode détection d’erreur ou en mode correcteur d’erreur avec </w:t>
-      </w:r>
-      <w:proofErr w:type="spellStart"/>
-      <w:r>
-        <w:t>Hamming</w:t>
-      </w:r>
-      <w:proofErr w:type="spellEnd"/>
-      <w:r>
-        <w:t xml:space="preserve">. Pour être en mode correction, la ligne doit </w:t>
+        <w:t xml:space="preserve">  Le dernier est si le programme roule en mode détection d’erreur ou en mode correcteur d’erreur avec Hamming. Pour être en mode correction, la ligne doit </w:t>
       </w:r>
       <w:r>
         <w:t>exactement</w:t>
@@ -2058,19 +1952,22 @@
       <w:pPr>
         <w:pStyle w:val="Titre2"/>
       </w:pPr>
-      <w:bookmarkStart w:id="5" w:name="_Toc484979414"/>
+      <w:bookmarkStart w:id="6" w:name="_Toc484979414"/>
       <w:r>
         <w:t xml:space="preserve">3.4 </w:t>
       </w:r>
       <w:r>
         <w:t>Le fichier d’erreurs</w:t>
       </w:r>
-      <w:bookmarkEnd w:id="5"/>
+      <w:bookmarkEnd w:id="6"/>
     </w:p>
     <w:p>
       <w:pPr>
         <w:jc w:val="both"/>
       </w:pPr>
+      <w:r>
+        <w:t>Dans ce fichier, chaque ligne représente une nouvelle erreur. en effet, ce fichier utilise une syntaxe X : Y ou X représente le numéro de la trame et Y le numéro du bit qui requière une modification dans la trame.</w:t>
+      </w:r>
     </w:p>
     <w:p>
       <w:pPr>
@@ -2080,11 +1977,11 @@
           <w:numId w:val="1"/>
         </w:numPr>
       </w:pPr>
-      <w:bookmarkStart w:id="6" w:name="_Toc484979415"/>
+      <w:bookmarkStart w:id="7" w:name="_Toc484979415"/>
       <w:r>
         <w:t>Explication du programme</w:t>
       </w:r>
-      <w:bookmarkEnd w:id="6"/>
+      <w:bookmarkEnd w:id="7"/>
       <w:r>
         <w:t xml:space="preserve"> </w:t>
       </w:r>
@@ -2093,23 +1990,18 @@
       <w:pPr>
         <w:pStyle w:val="Titre2"/>
       </w:pPr>
-      <w:bookmarkStart w:id="7" w:name="_Toc484979416"/>
+      <w:bookmarkStart w:id="8" w:name="_Toc484979416"/>
       <w:r>
         <w:t>Main</w:t>
       </w:r>
-      <w:bookmarkEnd w:id="7"/>
+      <w:bookmarkEnd w:id="8"/>
     </w:p>
     <w:p>
       <w:pPr>
         <w:jc w:val="both"/>
       </w:pPr>
-      <w:proofErr w:type="gramStart"/>
-      <w:r>
-        <w:t>Le main</w:t>
-      </w:r>
-      <w:proofErr w:type="gramEnd"/>
-      <w:r>
-        <w:t xml:space="preserve"> ne fait que l</w:t>
+      <w:r>
+        <w:t>Le main ne fait que l</w:t>
       </w:r>
       <w:r>
         <w:t>ire le</w:t>
@@ -2127,29 +2019,13 @@
         <w:t xml:space="preserve"> les trois thread. </w:t>
       </w:r>
       <w:r>
-        <w:t xml:space="preserve">Il y a </w:t>
-      </w:r>
-      <w:proofErr w:type="gramStart"/>
-      <w:r>
-        <w:t>deux thread</w:t>
-      </w:r>
-      <w:proofErr w:type="gramEnd"/>
-      <w:r>
-        <w:t xml:space="preserve"> qui roule</w:t>
+        <w:t>Il y a deux thread qui roule</w:t>
       </w:r>
       <w:r>
         <w:t>nt</w:t>
       </w:r>
       <w:r>
-        <w:t xml:space="preserve"> sur la fonction (</w:t>
-      </w:r>
-      <w:proofErr w:type="spellStart"/>
-      <w:r>
-        <w:t>emetteurRecepteur</w:t>
-      </w:r>
-      <w:proofErr w:type="spellEnd"/>
-      <w:r>
-        <w:t xml:space="preserve">) et une autre </w:t>
+        <w:t xml:space="preserve"> sur la fonction (emetteurRecepteur) et une autre </w:t>
       </w:r>
       <w:r>
         <w:t>qui représente</w:t>
@@ -2160,7 +2036,6 @@
       <w:r>
         <w:t xml:space="preserve"> (</w:t>
       </w:r>
-      <w:proofErr w:type="spellStart"/>
       <w:r>
         <w:rPr>
           <w:rFonts w:cstheme="minorHAnsi"/>
@@ -2169,7 +2044,6 @@
         </w:rPr>
         <w:t>supportTransmission</w:t>
       </w:r>
-      <w:proofErr w:type="spellEnd"/>
       <w:r>
         <w:t>)</w:t>
       </w:r>
@@ -2181,16 +2055,11 @@
       <w:pPr>
         <w:pStyle w:val="Titre2"/>
       </w:pPr>
-      <w:bookmarkStart w:id="8" w:name="_Toc484979417"/>
-      <w:r>
-        <w:t xml:space="preserve">Fonction </w:t>
-      </w:r>
-      <w:proofErr w:type="spellStart"/>
-      <w:r>
-        <w:t>emetteurRecepteur</w:t>
-      </w:r>
-      <w:bookmarkEnd w:id="8"/>
-      <w:proofErr w:type="spellEnd"/>
+      <w:bookmarkStart w:id="9" w:name="_Toc484979417"/>
+      <w:r>
+        <w:t>Fonction emetteurRecepteur</w:t>
+      </w:r>
+      <w:bookmarkEnd w:id="9"/>
     </w:p>
     <w:p>
       <w:r>
@@ -2202,21 +2071,49 @@
       <w:r>
         <w:t xml:space="preserve"> du rejet sélectif vue dans le cours. </w:t>
       </w:r>
+      <w:r>
+        <w:t xml:space="preserve">En effet, elle s’occupe de la gestion de l’envoie et de la </w:t>
+      </w:r>
+      <w:r>
+        <w:t>réception</w:t>
+      </w:r>
+      <w:r>
+        <w:t xml:space="preserve"> des messages entre </w:t>
+      </w:r>
+      <w:r>
+        <w:t>émetteur</w:t>
+      </w:r>
+      <w:r>
+        <w:t xml:space="preserve"> et </w:t>
+      </w:r>
+      <w:r>
+        <w:t>récepteur</w:t>
+      </w:r>
+      <w:r>
+        <w:t xml:space="preserve"> ; elle permet principalement de faire fonctionner le rejet </w:t>
+      </w:r>
+      <w:r>
+        <w:t>sélectif pour</w:t>
+      </w:r>
+      <w:r>
+        <w:t xml:space="preserve"> que l’envoie et la </w:t>
+      </w:r>
+      <w:r>
+        <w:t>réception</w:t>
+      </w:r>
+      <w:r>
+        <w:t xml:space="preserve"> des messages se fassent correctement en utilisant les tampons.</w:t>
+      </w:r>
     </w:p>
     <w:p>
       <w:pPr>
         <w:pStyle w:val="Titre2"/>
       </w:pPr>
-      <w:bookmarkStart w:id="9" w:name="_Toc484979418"/>
-      <w:r>
-        <w:t xml:space="preserve">Fonction </w:t>
-      </w:r>
-      <w:proofErr w:type="spellStart"/>
-      <w:r>
-        <w:t>supportTransmission</w:t>
-      </w:r>
-      <w:bookmarkEnd w:id="9"/>
-      <w:proofErr w:type="spellEnd"/>
+      <w:bookmarkStart w:id="10" w:name="_Toc484979418"/>
+      <w:r>
+        <w:t>Fonction supportTransmission</w:t>
+      </w:r>
+      <w:bookmarkEnd w:id="10"/>
     </w:p>
     <w:p>
       <w:r>
@@ -2237,11 +2134,9 @@
       <w:r>
         <w:t xml:space="preserve"> thread </w:t>
       </w:r>
-      <w:proofErr w:type="gramStart"/>
-      <w:r>
-        <w:t>récepteur;</w:t>
-      </w:r>
-      <w:proofErr w:type="gramEnd"/>
+      <w:r>
+        <w:t>récepteur ;</w:t>
+      </w:r>
       <w:r>
         <w:t xml:space="preserve"> elle </w:t>
       </w:r>
@@ -2256,190 +2151,139 @@
       <w:pPr>
         <w:pStyle w:val="Titre2"/>
       </w:pPr>
-      <w:bookmarkStart w:id="10" w:name="_Toc484979419"/>
+      <w:bookmarkStart w:id="11" w:name="_Toc484979419"/>
+      <w:r>
+        <w:t>Class TamponCirculaire</w:t>
+      </w:r>
+      <w:bookmarkEnd w:id="11"/>
+    </w:p>
+    <w:p>
+      <w:r>
+        <w:t>Class gérant l’ensemble des fonctionnalités du tampon nécessaire au rejet sélectif. Il utilise la class trame.</w:t>
+      </w:r>
+    </w:p>
+    <w:p>
+      <w:pPr>
+        <w:pStyle w:val="Titre2"/>
+      </w:pPr>
+      <w:bookmarkStart w:id="12" w:name="_Toc484979420"/>
+      <w:r>
+        <w:lastRenderedPageBreak/>
+        <w:t>Class Trame</w:t>
+      </w:r>
+      <w:bookmarkEnd w:id="12"/>
+    </w:p>
+    <w:p>
+      <w:pPr>
+        <w:jc w:val="both"/>
+      </w:pPr>
       <w:r>
         <w:t xml:space="preserve">Class </w:t>
       </w:r>
-      <w:proofErr w:type="spellStart"/>
-      <w:r>
-        <w:t>TamponCirculaire</w:t>
-      </w:r>
-      <w:bookmarkEnd w:id="10"/>
-      <w:proofErr w:type="spellEnd"/>
-    </w:p>
-    <w:p>
-      <w:r>
-        <w:t>Class gérant l’ensemble des fonctionnalités du tampon nécessaire au rejet sélectif. Il utilise la class trame.</w:t>
+      <w:r>
+        <w:t>représentant</w:t>
+      </w:r>
+      <w:r>
+        <w:t xml:space="preserve"> notre trame. Celle-ci est composée d</w:t>
+      </w:r>
+      <w:r>
+        <w:t>e 3 bits pour</w:t>
+      </w:r>
+      <w:r>
+        <w:t xml:space="preserve"> numéro de séquence, d</w:t>
+      </w:r>
+      <w:r>
+        <w:t xml:space="preserve">e 2 bits pour le </w:t>
+      </w:r>
+      <w:r>
+        <w:t>type et</w:t>
+      </w:r>
+      <w:r>
+        <w:t xml:space="preserve"> </w:t>
+      </w:r>
+      <w:r>
+        <w:t>de</w:t>
+      </w:r>
+      <w:r>
+        <w:t xml:space="preserve"> 16</w:t>
+      </w:r>
+      <w:r>
+        <w:t xml:space="preserve"> bits pour les</w:t>
+      </w:r>
+      <w:r>
+        <w:t xml:space="preserve"> données. Il y a aussi 5 autre bits pour Hamming. Cette trame est </w:t>
+      </w:r>
+      <w:r>
+        <w:t>contenue dans un uint32_t, mais</w:t>
+      </w:r>
+      <w:r>
+        <w:t xml:space="preserve"> </w:t>
+      </w:r>
+      <w:r>
+        <w:t>il y a quelques</w:t>
+      </w:r>
+      <w:r>
+        <w:t xml:space="preserve"> bits qui ne seront pas utilisés</w:t>
+      </w:r>
+      <w:r>
+        <w:t>.</w:t>
+      </w:r>
+      <w:r>
+        <w:t xml:space="preserve"> </w:t>
       </w:r>
     </w:p>
     <w:p>
       <w:pPr>
         <w:pStyle w:val="Titre2"/>
       </w:pPr>
-      <w:bookmarkStart w:id="11" w:name="_Toc484979420"/>
-      <w:r>
-        <w:t>Class Trame</w:t>
-      </w:r>
-      <w:bookmarkEnd w:id="11"/>
-    </w:p>
-    <w:p>
-      <w:pPr>
-        <w:jc w:val="both"/>
-      </w:pPr>
-      <w:r>
-        <w:t xml:space="preserve">Class </w:t>
-      </w:r>
-      <w:r>
-        <w:t>représentant</w:t>
-      </w:r>
-      <w:r>
-        <w:t xml:space="preserve"> notre trame. Celle-ci est composée d</w:t>
-      </w:r>
-      <w:r>
-        <w:t>e 3 bits pour</w:t>
-      </w:r>
-      <w:r>
-        <w:t xml:space="preserve"> numéro de séquence, d</w:t>
-      </w:r>
-      <w:r>
-        <w:t xml:space="preserve">e 2 bits pour le </w:t>
-      </w:r>
-      <w:r>
-        <w:t>type et</w:t>
+      <w:bookmarkStart w:id="13" w:name="_Toc484979421"/>
+      <w:r>
+        <w:t>Namepace Hamming</w:t>
+      </w:r>
+      <w:bookmarkEnd w:id="13"/>
+    </w:p>
+    <w:p>
+      <w:r>
+        <w:t>Le namespace Hamming comprend l’ensemble des fonctions nécessaire</w:t>
+      </w:r>
+      <w:r>
+        <w:t>s</w:t>
+      </w:r>
+      <w:r>
+        <w:t xml:space="preserve"> pour l’</w:t>
+      </w:r>
+      <w:r>
+        <w:t xml:space="preserve">encodage, </w:t>
+      </w:r>
+      <w:r>
+        <w:t xml:space="preserve">le </w:t>
+      </w:r>
+      <w:r>
+        <w:t>décodage, la</w:t>
       </w:r>
       <w:r>
         <w:t xml:space="preserve"> </w:t>
       </w:r>
       <w:r>
-        <w:t>de</w:t>
-      </w:r>
-      <w:r>
-        <w:t xml:space="preserve"> 16</w:t>
-      </w:r>
-      <w:r>
-        <w:t xml:space="preserve"> bits pour les</w:t>
-      </w:r>
-      <w:r>
-        <w:t xml:space="preserve"> données. Il y a aussi 5 autre bits pour </w:t>
-      </w:r>
-      <w:proofErr w:type="spellStart"/>
-      <w:r>
-        <w:t>Hamming</w:t>
-      </w:r>
-      <w:proofErr w:type="spellEnd"/>
-      <w:r>
-        <w:t xml:space="preserve">. Cette trame est </w:t>
-      </w:r>
-      <w:r>
-        <w:t>contenue dans un uint32_t, mais</w:t>
-      </w:r>
-      <w:r>
-        <w:t xml:space="preserve"> </w:t>
-      </w:r>
-      <w:r>
-        <w:t>il y a quelques</w:t>
-      </w:r>
-      <w:r>
-        <w:t xml:space="preserve"> bits qui ne seront pas utilisés</w:t>
-      </w:r>
-      <w:r>
-        <w:t>.</w:t>
-      </w:r>
-      <w:r>
-        <w:t xml:space="preserve"> </w:t>
+        <w:t xml:space="preserve">détection et </w:t>
+      </w:r>
+      <w:r>
+        <w:t xml:space="preserve">la </w:t>
+      </w:r>
+      <w:r>
+        <w:t>correction</w:t>
+      </w:r>
+      <w:r>
+        <w:t xml:space="preserve"> de la trame.</w:t>
       </w:r>
     </w:p>
     <w:p>
       <w:pPr>
         <w:pStyle w:val="Titre2"/>
       </w:pPr>
-      <w:bookmarkStart w:id="12" w:name="_Toc484979421"/>
-      <w:proofErr w:type="spellStart"/>
-      <w:r>
-        <w:lastRenderedPageBreak/>
-        <w:t>Namepace</w:t>
-      </w:r>
-      <w:proofErr w:type="spellEnd"/>
-      <w:r>
-        <w:t xml:space="preserve"> </w:t>
-      </w:r>
-      <w:proofErr w:type="spellStart"/>
-      <w:r>
-        <w:t>Hamming</w:t>
-      </w:r>
-      <w:bookmarkEnd w:id="12"/>
-      <w:proofErr w:type="spellEnd"/>
-    </w:p>
-    <w:p>
-      <w:r>
-        <w:t xml:space="preserve">Le </w:t>
-      </w:r>
-      <w:proofErr w:type="spellStart"/>
-      <w:r>
-        <w:t>namespace</w:t>
-      </w:r>
-      <w:proofErr w:type="spellEnd"/>
-      <w:r>
-        <w:t xml:space="preserve"> </w:t>
-      </w:r>
-      <w:proofErr w:type="spellStart"/>
-      <w:r>
-        <w:t>Hamming</w:t>
-      </w:r>
-      <w:proofErr w:type="spellEnd"/>
-      <w:r>
-        <w:t xml:space="preserve"> comprend l’ensemble des fonctions nécessaire</w:t>
-      </w:r>
-      <w:r>
-        <w:t>s</w:t>
-      </w:r>
-      <w:r>
-        <w:t xml:space="preserve"> pour l’</w:t>
-      </w:r>
-      <w:r>
-        <w:t xml:space="preserve">encodage, </w:t>
-      </w:r>
-      <w:r>
-        <w:t xml:space="preserve">le </w:t>
-      </w:r>
-      <w:r>
-        <w:t>décodage, la</w:t>
-      </w:r>
-      <w:r>
-        <w:t xml:space="preserve"> </w:t>
-      </w:r>
-      <w:r>
-        <w:t xml:space="preserve">détection et </w:t>
-      </w:r>
-      <w:r>
-        <w:t xml:space="preserve">la </w:t>
-      </w:r>
-      <w:r>
-        <w:t>correction</w:t>
-      </w:r>
-      <w:r>
-        <w:t xml:space="preserve"> de la trame.</w:t>
-      </w:r>
-    </w:p>
-    <w:p>
-      <w:pPr>
-        <w:pStyle w:val="Titre2"/>
-      </w:pPr>
-      <w:bookmarkStart w:id="13" w:name="_Toc484979422"/>
-      <w:r>
-        <w:t xml:space="preserve">Class </w:t>
-      </w:r>
-      <w:proofErr w:type="spellStart"/>
-      <w:r>
-        <w:t>SortieFichier</w:t>
-      </w:r>
-      <w:proofErr w:type="spellEnd"/>
-      <w:r>
-        <w:t xml:space="preserve"> et </w:t>
-      </w:r>
-      <w:proofErr w:type="spellStart"/>
-      <w:r>
-        <w:t>Entre</w:t>
+      <w:bookmarkStart w:id="14" w:name="_Toc484979422"/>
+      <w:r>
+        <w:t>Class SortieFichier et Entre</w:t>
       </w:r>
       <w:r>
         <w:t>e</w:t>
@@ -2447,8 +2291,7 @@
       <w:r>
         <w:t>Fichier</w:t>
       </w:r>
-      <w:bookmarkEnd w:id="13"/>
-      <w:proofErr w:type="spellEnd"/>
+      <w:bookmarkEnd w:id="14"/>
     </w:p>
     <w:p>
       <w:r>
@@ -2469,19 +2312,15 @@
       <w:r>
         <w:t xml:space="preserve"> ils </w:t>
       </w:r>
-      <w:proofErr w:type="spellStart"/>
-      <w:r>
-        <w:t>materialisent</w:t>
-      </w:r>
-      <w:proofErr w:type="spellEnd"/>
+      <w:r>
+        <w:t>matérialisent</w:t>
+      </w:r>
       <w:r>
         <w:t xml:space="preserve"> la couche </w:t>
       </w:r>
-      <w:proofErr w:type="spellStart"/>
-      <w:r>
-        <w:t>reseau</w:t>
-      </w:r>
-      <w:proofErr w:type="spellEnd"/>
+      <w:r>
+        <w:t>réseau</w:t>
+      </w:r>
       <w:r>
         <w:t>.</w:t>
       </w:r>
@@ -2494,11 +2333,11 @@
           <w:numId w:val="1"/>
         </w:numPr>
       </w:pPr>
-      <w:bookmarkStart w:id="14" w:name="_Toc484979423"/>
+      <w:bookmarkStart w:id="15" w:name="_Toc484979423"/>
       <w:r>
         <w:t>Étapes de conception</w:t>
       </w:r>
-      <w:bookmarkEnd w:id="14"/>
+      <w:bookmarkEnd w:id="15"/>
     </w:p>
     <w:p/>
     <w:p>
@@ -2527,15 +2366,7 @@
         <w:t xml:space="preserve"> du rejet sélectif. </w:t>
       </w:r>
       <w:r>
-        <w:t xml:space="preserve">Nous avons implémenté </w:t>
-      </w:r>
-      <w:proofErr w:type="spellStart"/>
-      <w:r>
-        <w:t>Hamming</w:t>
-      </w:r>
-      <w:proofErr w:type="spellEnd"/>
-      <w:r>
-        <w:t xml:space="preserve"> au début aussi. Par la suite, nous avons intégré les différentes class. nous avons </w:t>
+        <w:t xml:space="preserve">Nous avons implémenté Hamming au début aussi. Par la suite, nous avons intégré les différentes class. nous avons </w:t>
       </w:r>
       <w:r>
         <w:t>successivement essayé</w:t>
@@ -2575,11 +2406,11 @@
           <w:numId w:val="1"/>
         </w:numPr>
       </w:pPr>
-      <w:bookmarkStart w:id="15" w:name="_Toc484979424"/>
+      <w:bookmarkStart w:id="16" w:name="_Toc484979424"/>
       <w:r>
         <w:t>Degré de fonctionnement</w:t>
       </w:r>
-      <w:bookmarkEnd w:id="15"/>
+      <w:bookmarkEnd w:id="16"/>
       <w:r>
         <w:t xml:space="preserve"> </w:t>
       </w:r>
@@ -2590,8 +2421,6 @@
       <w:r>
         <w:t xml:space="preserve">Dans ce </w:t>
       </w:r>
-      <w:bookmarkStart w:id="16" w:name="_GoBack"/>
-      <w:bookmarkEnd w:id="16"/>
       <w:r>
         <w:t>devoir,</w:t>
       </w:r>
@@ -2602,15 +2431,7 @@
         <w:t>implémentation</w:t>
       </w:r>
       <w:r>
-        <w:t xml:space="preserve"> du code de </w:t>
-      </w:r>
-      <w:proofErr w:type="spellStart"/>
-      <w:r>
-        <w:t>Hamming</w:t>
-      </w:r>
-      <w:proofErr w:type="spellEnd"/>
-      <w:r>
-        <w:t xml:space="preserve"> fonctionne très bien, l’insertion d’erreur par l’</w:t>
+        <w:t xml:space="preserve"> du code de Hamming fonctionne très bien, l’insertion d’erreur par l’</w:t>
       </w:r>
       <w:r>
         <w:t>utilisateur</w:t>
@@ -2707,7 +2528,7 @@
             <w:noProof/>
             <w:lang w:val="fr-FR"/>
           </w:rPr>
-          <w:t>4</w:t>
+          <w:t>5</w:t>
         </w:r>
         <w:r>
           <w:fldChar w:fldCharType="end"/>
@@ -3894,7 +3715,7 @@
 </file>
 
 <file path=customXml/itemProps1.xml><?xml version="1.0" encoding="utf-8"?>
-<ds:datastoreItem xmlns:ds="http://schemas.openxmlformats.org/officeDocument/2006/customXml" ds:itemID="{70B08754-3707-46B7-85DB-6976178B6C82}">
+<ds:datastoreItem xmlns:ds="http://schemas.openxmlformats.org/officeDocument/2006/customXml" ds:itemID="{C5AE2665-C258-4C99-A406-BFEDC3D5D33C}">
   <ds:schemaRefs>
     <ds:schemaRef ds:uri="http://schemas.openxmlformats.org/officeDocument/2006/bibliography"/>
   </ds:schemaRefs>

</xml_diff>